<commit_message>
Empty template for Common Inspection Summary Report and Individual Inspection Defect List
</commit_message>
<xml_diff>
--- a/Deliverable-2/InspectionDefectListsAndSummaryReport/Inspection Defect List-Apoorv Semwal.docx
+++ b/Deliverable-2/InspectionDefectListsAndSummaryReport/Inspection Defect List-Apoorv Semwal.docx
@@ -4,23 +4,18 @@
   <w:body>
     <w:p>
       <w:pPr>
+        <w:jc w:val="center"/>
         <w:rPr>
+          <w:b/>
           <w:u w:val="single"/>
         </w:rPr>
       </w:pPr>
-      <w:bookmarkStart w:id="0" w:name="_GoBack"/>
-      <w:bookmarkEnd w:id="0"/>
       <w:r>
         <w:rPr>
+          <w:b/>
           <w:u w:val="single"/>
         </w:rPr>
-        <w:t xml:space="preserve">Inspection Defect and Inconsistency </w:t>
-      </w:r>
-      <w:r>
-        <w:rPr>
-          <w:u w:val="single"/>
-        </w:rPr>
-        <w:t>List</w:t>
+        <w:t>Inspection Defect and Inconsistency List</w:t>
       </w:r>
     </w:p>
     <w:p/>
@@ -1084,420 +1079,9 @@
       <w:r>
         <w:t>Type of inconsistency : terminology, designation, structure clash; strong, weak conflict</w:t>
       </w:r>
+      <w:bookmarkStart w:id="0" w:name="_GoBack"/>
+      <w:bookmarkEnd w:id="0"/>
     </w:p>
-    <w:p>
-      <w:r>
-        <w:br w:type="page"/>
-      </w:r>
-    </w:p>
-    <w:p>
-      <w:r>
-        <w:lastRenderedPageBreak/>
-        <w:t>INSPECTION SUMMARY REPORT (one</w:t>
-      </w:r>
-      <w:r>
-        <w:t xml:space="preserve"> per team)</w:t>
-      </w:r>
-    </w:p>
-    <w:p/>
-    <w:p/>
-    <w:p>
-      <w:r>
-        <w:t>Project</w:t>
-      </w:r>
-      <w:proofErr w:type="gramStart"/>
-      <w:r>
-        <w:t>:_</w:t>
-      </w:r>
-      <w:proofErr w:type="gramEnd"/>
-      <w:r>
-        <w:t>___________________________</w:t>
-      </w:r>
-    </w:p>
-    <w:p/>
-    <w:p>
-      <w:r>
-        <w:t>General:</w:t>
-      </w:r>
-    </w:p>
-    <w:p/>
-    <w:p>
-      <w:r>
-        <w:t>Total Number of open defects___________</w:t>
-      </w:r>
-    </w:p>
-    <w:p>
-      <w:r>
-        <w:t>Total Number of open conflicts___________</w:t>
-      </w:r>
-    </w:p>
-    <w:p>
-      <w:r>
-        <w:t>Total Number of close defects___________</w:t>
-      </w:r>
-    </w:p>
-    <w:p>
-      <w:r>
-        <w:t>Total Number of close conflicts___________</w:t>
-      </w:r>
-    </w:p>
-    <w:p/>
-    <w:p>
-      <w:r>
-        <w:t xml:space="preserve">Summarize number of defects </w:t>
-      </w:r>
-      <w:r>
-        <w:t xml:space="preserve">by defect type and </w:t>
-      </w:r>
-      <w:proofErr w:type="spellStart"/>
-      <w:r>
-        <w:t>and</w:t>
-      </w:r>
-      <w:proofErr w:type="spellEnd"/>
-      <w:r>
-        <w:t xml:space="preserve"> conflict type</w:t>
-      </w:r>
-    </w:p>
-    <w:p/>
-    <w:p/>
-    <w:tbl>
-      <w:tblPr>
-        <w:tblStyle w:val="a0"/>
-        <w:tblW w:w="9360" w:type="dxa"/>
-        <w:tblBorders>
-          <w:top w:val="single" w:sz="8" w:space="0" w:color="000000"/>
-          <w:left w:val="single" w:sz="8" w:space="0" w:color="000000"/>
-          <w:bottom w:val="single" w:sz="8" w:space="0" w:color="000000"/>
-          <w:right w:val="single" w:sz="8" w:space="0" w:color="000000"/>
-          <w:insideH w:val="single" w:sz="8" w:space="0" w:color="000000"/>
-          <w:insideV w:val="single" w:sz="8" w:space="0" w:color="000000"/>
-        </w:tblBorders>
-        <w:tblLayout w:type="fixed"/>
-        <w:tblLook w:val="0600" w:firstRow="0" w:lastRow="0" w:firstColumn="0" w:lastColumn="0" w:noHBand="1" w:noVBand="1"/>
-      </w:tblPr>
-      <w:tblGrid>
-        <w:gridCol w:w="4875"/>
-        <w:gridCol w:w="2190"/>
-        <w:gridCol w:w="2295"/>
-      </w:tblGrid>
-      <w:tr>
-        <w:tc>
-          <w:tcPr>
-            <w:tcW w:w="4875" w:type="dxa"/>
-            <w:shd w:val="clear" w:color="auto" w:fill="auto"/>
-            <w:tcMar>
-              <w:top w:w="100" w:type="dxa"/>
-              <w:left w:w="100" w:type="dxa"/>
-              <w:bottom w:w="100" w:type="dxa"/>
-              <w:right w:w="100" w:type="dxa"/>
-            </w:tcMar>
-          </w:tcPr>
-          <w:p>
-            <w:pPr>
-              <w:widowControl w:val="0"/>
-              <w:pBdr>
-                <w:top w:val="nil"/>
-                <w:left w:val="nil"/>
-                <w:bottom w:val="nil"/>
-                <w:right w:val="nil"/>
-                <w:between w:val="nil"/>
-              </w:pBdr>
-              <w:spacing w:line="240" w:lineRule="auto"/>
-            </w:pPr>
-            <w:r>
-              <w:t>Defect type</w:t>
-            </w:r>
-          </w:p>
-        </w:tc>
-        <w:tc>
-          <w:tcPr>
-            <w:tcW w:w="2190" w:type="dxa"/>
-            <w:shd w:val="clear" w:color="auto" w:fill="auto"/>
-            <w:tcMar>
-              <w:top w:w="100" w:type="dxa"/>
-              <w:left w:w="100" w:type="dxa"/>
-              <w:bottom w:w="100" w:type="dxa"/>
-              <w:right w:w="100" w:type="dxa"/>
-            </w:tcMar>
-          </w:tcPr>
-          <w:p>
-            <w:pPr>
-              <w:widowControl w:val="0"/>
-              <w:pBdr>
-                <w:top w:val="nil"/>
-                <w:left w:val="nil"/>
-                <w:bottom w:val="nil"/>
-                <w:right w:val="nil"/>
-                <w:between w:val="nil"/>
-              </w:pBdr>
-              <w:spacing w:line="240" w:lineRule="auto"/>
-            </w:pPr>
-            <w:r>
-              <w:t>Number of open defects</w:t>
-            </w:r>
-          </w:p>
-        </w:tc>
-        <w:tc>
-          <w:tcPr>
-            <w:tcW w:w="2295" w:type="dxa"/>
-            <w:shd w:val="clear" w:color="auto" w:fill="auto"/>
-            <w:tcMar>
-              <w:top w:w="100" w:type="dxa"/>
-              <w:left w:w="100" w:type="dxa"/>
-              <w:bottom w:w="100" w:type="dxa"/>
-              <w:right w:w="100" w:type="dxa"/>
-            </w:tcMar>
-          </w:tcPr>
-          <w:p>
-            <w:pPr>
-              <w:widowControl w:val="0"/>
-              <w:pBdr>
-                <w:top w:val="nil"/>
-                <w:left w:val="nil"/>
-                <w:bottom w:val="nil"/>
-                <w:right w:val="nil"/>
-                <w:between w:val="nil"/>
-              </w:pBdr>
-              <w:spacing w:line="240" w:lineRule="auto"/>
-            </w:pPr>
-            <w:r>
-              <w:t>Number of close defects</w:t>
-            </w:r>
-          </w:p>
-        </w:tc>
-      </w:tr>
-      <w:tr>
-        <w:tc>
-          <w:tcPr>
-            <w:tcW w:w="4875" w:type="dxa"/>
-            <w:shd w:val="clear" w:color="auto" w:fill="auto"/>
-            <w:tcMar>
-              <w:top w:w="100" w:type="dxa"/>
-              <w:left w:w="100" w:type="dxa"/>
-              <w:bottom w:w="100" w:type="dxa"/>
-              <w:right w:w="100" w:type="dxa"/>
-            </w:tcMar>
-          </w:tcPr>
-          <w:p>
-            <w:pPr>
-              <w:widowControl w:val="0"/>
-              <w:pBdr>
-                <w:top w:val="nil"/>
-                <w:left w:val="nil"/>
-                <w:bottom w:val="nil"/>
-                <w:right w:val="nil"/>
-                <w:between w:val="nil"/>
-              </w:pBdr>
-              <w:spacing w:line="240" w:lineRule="auto"/>
-            </w:pPr>
-          </w:p>
-        </w:tc>
-        <w:tc>
-          <w:tcPr>
-            <w:tcW w:w="2190" w:type="dxa"/>
-            <w:shd w:val="clear" w:color="auto" w:fill="auto"/>
-            <w:tcMar>
-              <w:top w:w="100" w:type="dxa"/>
-              <w:left w:w="100" w:type="dxa"/>
-              <w:bottom w:w="100" w:type="dxa"/>
-              <w:right w:w="100" w:type="dxa"/>
-            </w:tcMar>
-          </w:tcPr>
-          <w:p>
-            <w:pPr>
-              <w:widowControl w:val="0"/>
-              <w:pBdr>
-                <w:top w:val="nil"/>
-                <w:left w:val="nil"/>
-                <w:bottom w:val="nil"/>
-                <w:right w:val="nil"/>
-                <w:between w:val="nil"/>
-              </w:pBdr>
-              <w:spacing w:line="240" w:lineRule="auto"/>
-            </w:pPr>
-          </w:p>
-        </w:tc>
-        <w:tc>
-          <w:tcPr>
-            <w:tcW w:w="2295" w:type="dxa"/>
-            <w:shd w:val="clear" w:color="auto" w:fill="auto"/>
-            <w:tcMar>
-              <w:top w:w="100" w:type="dxa"/>
-              <w:left w:w="100" w:type="dxa"/>
-              <w:bottom w:w="100" w:type="dxa"/>
-              <w:right w:w="100" w:type="dxa"/>
-            </w:tcMar>
-          </w:tcPr>
-          <w:p>
-            <w:pPr>
-              <w:widowControl w:val="0"/>
-              <w:pBdr>
-                <w:top w:val="nil"/>
-                <w:left w:val="nil"/>
-                <w:bottom w:val="nil"/>
-                <w:right w:val="nil"/>
-                <w:between w:val="nil"/>
-              </w:pBdr>
-              <w:spacing w:line="240" w:lineRule="auto"/>
-            </w:pPr>
-          </w:p>
-        </w:tc>
-      </w:tr>
-    </w:tbl>
-    <w:p/>
-    <w:p/>
-    <w:p/>
-    <w:tbl>
-      <w:tblPr>
-        <w:tblStyle w:val="a1"/>
-        <w:tblW w:w="9360" w:type="dxa"/>
-        <w:tblBorders>
-          <w:top w:val="single" w:sz="8" w:space="0" w:color="000000"/>
-          <w:left w:val="single" w:sz="8" w:space="0" w:color="000000"/>
-          <w:bottom w:val="single" w:sz="8" w:space="0" w:color="000000"/>
-          <w:right w:val="single" w:sz="8" w:space="0" w:color="000000"/>
-          <w:insideH w:val="single" w:sz="8" w:space="0" w:color="000000"/>
-          <w:insideV w:val="single" w:sz="8" w:space="0" w:color="000000"/>
-        </w:tblBorders>
-        <w:tblLayout w:type="fixed"/>
-        <w:tblLook w:val="0600" w:firstRow="0" w:lastRow="0" w:firstColumn="0" w:lastColumn="0" w:noHBand="1" w:noVBand="1"/>
-      </w:tblPr>
-      <w:tblGrid>
-        <w:gridCol w:w="4875"/>
-        <w:gridCol w:w="2190"/>
-        <w:gridCol w:w="2295"/>
-      </w:tblGrid>
-      <w:tr>
-        <w:tc>
-          <w:tcPr>
-            <w:tcW w:w="4875" w:type="dxa"/>
-            <w:shd w:val="clear" w:color="auto" w:fill="auto"/>
-            <w:tcMar>
-              <w:top w:w="100" w:type="dxa"/>
-              <w:left w:w="100" w:type="dxa"/>
-              <w:bottom w:w="100" w:type="dxa"/>
-              <w:right w:w="100" w:type="dxa"/>
-            </w:tcMar>
-          </w:tcPr>
-          <w:p>
-            <w:pPr>
-              <w:widowControl w:val="0"/>
-              <w:spacing w:line="240" w:lineRule="auto"/>
-            </w:pPr>
-            <w:r>
-              <w:t>Conflict type</w:t>
-            </w:r>
-          </w:p>
-        </w:tc>
-        <w:tc>
-          <w:tcPr>
-            <w:tcW w:w="2190" w:type="dxa"/>
-            <w:shd w:val="clear" w:color="auto" w:fill="auto"/>
-            <w:tcMar>
-              <w:top w:w="100" w:type="dxa"/>
-              <w:left w:w="100" w:type="dxa"/>
-              <w:bottom w:w="100" w:type="dxa"/>
-              <w:right w:w="100" w:type="dxa"/>
-            </w:tcMar>
-          </w:tcPr>
-          <w:p>
-            <w:pPr>
-              <w:widowControl w:val="0"/>
-              <w:spacing w:line="240" w:lineRule="auto"/>
-            </w:pPr>
-            <w:r>
-              <w:t>Number of open conflicts</w:t>
-            </w:r>
-          </w:p>
-        </w:tc>
-        <w:tc>
-          <w:tcPr>
-            <w:tcW w:w="2295" w:type="dxa"/>
-            <w:shd w:val="clear" w:color="auto" w:fill="auto"/>
-            <w:tcMar>
-              <w:top w:w="100" w:type="dxa"/>
-              <w:left w:w="100" w:type="dxa"/>
-              <w:bottom w:w="100" w:type="dxa"/>
-              <w:right w:w="100" w:type="dxa"/>
-            </w:tcMar>
-          </w:tcPr>
-          <w:p>
-            <w:pPr>
-              <w:widowControl w:val="0"/>
-              <w:spacing w:line="240" w:lineRule="auto"/>
-            </w:pPr>
-            <w:r>
-              <w:t>Number of close conflicts</w:t>
-            </w:r>
-          </w:p>
-        </w:tc>
-      </w:tr>
-      <w:tr>
-        <w:tc>
-          <w:tcPr>
-            <w:tcW w:w="4875" w:type="dxa"/>
-            <w:shd w:val="clear" w:color="auto" w:fill="auto"/>
-            <w:tcMar>
-              <w:top w:w="100" w:type="dxa"/>
-              <w:left w:w="100" w:type="dxa"/>
-              <w:bottom w:w="100" w:type="dxa"/>
-              <w:right w:w="100" w:type="dxa"/>
-            </w:tcMar>
-          </w:tcPr>
-          <w:p>
-            <w:pPr>
-              <w:widowControl w:val="0"/>
-              <w:spacing w:line="240" w:lineRule="auto"/>
-            </w:pPr>
-          </w:p>
-        </w:tc>
-        <w:tc>
-          <w:tcPr>
-            <w:tcW w:w="2190" w:type="dxa"/>
-            <w:shd w:val="clear" w:color="auto" w:fill="auto"/>
-            <w:tcMar>
-              <w:top w:w="100" w:type="dxa"/>
-              <w:left w:w="100" w:type="dxa"/>
-              <w:bottom w:w="100" w:type="dxa"/>
-              <w:right w:w="100" w:type="dxa"/>
-            </w:tcMar>
-          </w:tcPr>
-          <w:p>
-            <w:pPr>
-              <w:widowControl w:val="0"/>
-              <w:spacing w:line="240" w:lineRule="auto"/>
-            </w:pPr>
-          </w:p>
-        </w:tc>
-        <w:tc>
-          <w:tcPr>
-            <w:tcW w:w="2295" w:type="dxa"/>
-            <w:shd w:val="clear" w:color="auto" w:fill="auto"/>
-            <w:tcMar>
-              <w:top w:w="100" w:type="dxa"/>
-              <w:left w:w="100" w:type="dxa"/>
-              <w:bottom w:w="100" w:type="dxa"/>
-              <w:right w:w="100" w:type="dxa"/>
-            </w:tcMar>
-          </w:tcPr>
-          <w:p>
-            <w:pPr>
-              <w:widowControl w:val="0"/>
-              <w:spacing w:line="240" w:lineRule="auto"/>
-            </w:pPr>
-          </w:p>
-        </w:tc>
-      </w:tr>
-    </w:tbl>
-    <w:p/>
-    <w:p/>
-    <w:p>
-      <w:r>
-        <w:t>Total Person-Hours expended in inspection________________</w:t>
-      </w:r>
-    </w:p>
-    <w:p/>
-    <w:p/>
     <w:sectPr>
       <w:pgSz w:w="12240" w:h="15840"/>
       <w:pgMar w:top="1440" w:right="1440" w:bottom="1440" w:left="1440" w:header="720" w:footer="720" w:gutter="0"/>
@@ -1643,7 +1227,7 @@
         <w:rFonts w:ascii="Arial" w:eastAsia="Arial" w:hAnsi="Arial" w:cs="Arial"/>
         <w:sz w:val="22"/>
         <w:szCs w:val="22"/>
-        <w:lang w:eastAsia="en-IN" w:bidi="ar-SA"/>
+        <w:lang w:val="en-IN" w:eastAsia="en-IN" w:bidi="ar-SA"/>
       </w:rPr>
     </w:rPrDefault>
     <w:pPrDefault>
@@ -1994,7 +1578,7 @@
         <w:rFonts w:ascii="Arial" w:eastAsia="Arial" w:hAnsi="Arial" w:cs="Arial"/>
         <w:sz w:val="22"/>
         <w:szCs w:val="22"/>
-        <w:lang w:eastAsia="en-IN" w:bidi="ar-SA"/>
+        <w:lang w:val="en-IN" w:eastAsia="en-IN" w:bidi="ar-SA"/>
       </w:rPr>
     </w:rPrDefault>
     <w:pPrDefault>

</xml_diff>

<commit_message>
Added conflicts and defects in individual Defect List
</commit_message>
<xml_diff>
--- a/Deliverable-2/InspectionDefectListsAndSummaryReport/Inspection Defect List-Apoorv Semwal.docx
+++ b/Deliverable-2/InspectionDefectListsAndSummaryReport/Inspection Defect List-Apoorv Semwal.docx
@@ -65,22 +65,35 @@
     <w:p/>
     <w:p>
       <w:r>
-        <w:t>Time spent by Inspector______________</w:t>
+        <w:t xml:space="preserve">Time spent by </w:t>
       </w:r>
+      <w:proofErr w:type="gramStart"/>
+      <w:r>
+        <w:t>Inspector</w:t>
+      </w:r>
+      <w:r>
+        <w:t xml:space="preserve"> :</w:t>
+      </w:r>
+      <w:proofErr w:type="gramEnd"/>
+      <w:r>
+        <w:t xml:space="preserve"> </w:t>
+      </w:r>
+      <w:bookmarkStart w:id="0" w:name="_GoBack"/>
+      <w:bookmarkEnd w:id="0"/>
     </w:p>
     <w:p/>
     <w:p/>
     <w:tbl>
       <w:tblPr>
-        <w:tblStyle w:val="a"/>
+        <w:tblStyle w:val="MediumGrid2-Accent4"/>
         <w:tblW w:w="9360" w:type="dxa"/>
         <w:tblBorders>
-          <w:top w:val="single" w:sz="8" w:space="0" w:color="000000"/>
-          <w:left w:val="single" w:sz="8" w:space="0" w:color="000000"/>
-          <w:bottom w:val="single" w:sz="8" w:space="0" w:color="000000"/>
-          <w:right w:val="single" w:sz="8" w:space="0" w:color="000000"/>
-          <w:insideH w:val="single" w:sz="8" w:space="0" w:color="000000"/>
-          <w:insideV w:val="single" w:sz="8" w:space="0" w:color="000000"/>
+          <w:top w:val="single" w:sz="4" w:space="0" w:color="auto"/>
+          <w:left w:val="single" w:sz="4" w:space="0" w:color="auto"/>
+          <w:bottom w:val="single" w:sz="4" w:space="0" w:color="auto"/>
+          <w:right w:val="single" w:sz="4" w:space="0" w:color="auto"/>
+          <w:insideH w:val="single" w:sz="4" w:space="0" w:color="auto"/>
+          <w:insideV w:val="single" w:sz="4" w:space="0" w:color="auto"/>
         </w:tblBorders>
         <w:tblLayout w:type="fixed"/>
         <w:tblLook w:val="0600" w:firstRow="0" w:lastRow="0" w:firstColumn="0" w:lastColumn="0" w:noHBand="1" w:noVBand="1"/>
@@ -98,13 +111,6 @@
         <w:tc>
           <w:tcPr>
             <w:tcW w:w="570" w:type="dxa"/>
-            <w:shd w:val="clear" w:color="auto" w:fill="auto"/>
-            <w:tcMar>
-              <w:top w:w="100" w:type="dxa"/>
-              <w:left w:w="100" w:type="dxa"/>
-              <w:bottom w:w="100" w:type="dxa"/>
-              <w:right w:w="100" w:type="dxa"/>
-            </w:tcMar>
           </w:tcPr>
           <w:p>
             <w:r>
@@ -115,25 +121,17 @@
         <w:tc>
           <w:tcPr>
             <w:tcW w:w="2280" w:type="dxa"/>
-            <w:shd w:val="clear" w:color="auto" w:fill="auto"/>
-            <w:tcMar>
-              <w:top w:w="100" w:type="dxa"/>
-              <w:left w:w="100" w:type="dxa"/>
-              <w:bottom w:w="100" w:type="dxa"/>
-              <w:right w:w="100" w:type="dxa"/>
-            </w:tcMar>
-          </w:tcPr>
-          <w:p>
-            <w:pPr>
-              <w:widowControl w:val="0"/>
-              <w:pBdr>
-                <w:top w:val="nil"/>
-                <w:left w:val="nil"/>
-                <w:bottom w:val="nil"/>
-                <w:right w:val="nil"/>
-                <w:between w:val="nil"/>
-              </w:pBdr>
-              <w:spacing w:line="240" w:lineRule="auto"/>
+          </w:tcPr>
+          <w:p>
+            <w:pPr>
+              <w:widowControl w:val="0"/>
+              <w:pBdr>
+                <w:top w:val="nil"/>
+                <w:left w:val="nil"/>
+                <w:bottom w:val="nil"/>
+                <w:right w:val="nil"/>
+                <w:between w:val="nil"/>
+              </w:pBdr>
             </w:pPr>
             <w:r>
               <w:t>Location</w:t>
@@ -143,25 +141,17 @@
         <w:tc>
           <w:tcPr>
             <w:tcW w:w="1830" w:type="dxa"/>
-            <w:shd w:val="clear" w:color="auto" w:fill="auto"/>
-            <w:tcMar>
-              <w:top w:w="100" w:type="dxa"/>
-              <w:left w:w="100" w:type="dxa"/>
-              <w:bottom w:w="100" w:type="dxa"/>
-              <w:right w:w="100" w:type="dxa"/>
-            </w:tcMar>
-          </w:tcPr>
-          <w:p>
-            <w:pPr>
-              <w:widowControl w:val="0"/>
-              <w:pBdr>
-                <w:top w:val="nil"/>
-                <w:left w:val="nil"/>
-                <w:bottom w:val="nil"/>
-                <w:right w:val="nil"/>
-                <w:between w:val="nil"/>
-              </w:pBdr>
-              <w:spacing w:line="240" w:lineRule="auto"/>
+          </w:tcPr>
+          <w:p>
+            <w:pPr>
+              <w:widowControl w:val="0"/>
+              <w:pBdr>
+                <w:top w:val="nil"/>
+                <w:left w:val="nil"/>
+                <w:bottom w:val="nil"/>
+                <w:right w:val="nil"/>
+                <w:between w:val="nil"/>
+              </w:pBdr>
             </w:pPr>
             <w:r>
               <w:t>Defect/inconsistency type</w:t>
@@ -171,18 +161,10 @@
         <w:tc>
           <w:tcPr>
             <w:tcW w:w="1170" w:type="dxa"/>
-            <w:shd w:val="clear" w:color="auto" w:fill="auto"/>
-            <w:tcMar>
-              <w:top w:w="100" w:type="dxa"/>
-              <w:left w:w="100" w:type="dxa"/>
-              <w:bottom w:w="100" w:type="dxa"/>
-              <w:right w:w="100" w:type="dxa"/>
-            </w:tcMar>
-          </w:tcPr>
-          <w:p>
-            <w:pPr>
-              <w:widowControl w:val="0"/>
-              <w:spacing w:line="240" w:lineRule="auto"/>
+          </w:tcPr>
+          <w:p>
+            <w:pPr>
+              <w:widowControl w:val="0"/>
             </w:pPr>
             <w:r>
               <w:t>Classification</w:t>
@@ -192,25 +174,17 @@
         <w:tc>
           <w:tcPr>
             <w:tcW w:w="1170" w:type="dxa"/>
-            <w:shd w:val="clear" w:color="auto" w:fill="auto"/>
-            <w:tcMar>
-              <w:top w:w="100" w:type="dxa"/>
-              <w:left w:w="100" w:type="dxa"/>
-              <w:bottom w:w="100" w:type="dxa"/>
-              <w:right w:w="100" w:type="dxa"/>
-            </w:tcMar>
-          </w:tcPr>
-          <w:p>
-            <w:pPr>
-              <w:widowControl w:val="0"/>
-              <w:pBdr>
-                <w:top w:val="nil"/>
-                <w:left w:val="nil"/>
-                <w:bottom w:val="nil"/>
-                <w:right w:val="nil"/>
-                <w:between w:val="nil"/>
-              </w:pBdr>
-              <w:spacing w:line="240" w:lineRule="auto"/>
+          </w:tcPr>
+          <w:p>
+            <w:pPr>
+              <w:widowControl w:val="0"/>
+              <w:pBdr>
+                <w:top w:val="nil"/>
+                <w:left w:val="nil"/>
+                <w:bottom w:val="nil"/>
+                <w:right w:val="nil"/>
+                <w:between w:val="nil"/>
+              </w:pBdr>
             </w:pPr>
             <w:r>
               <w:t>Author</w:t>
@@ -220,25 +194,17 @@
         <w:tc>
           <w:tcPr>
             <w:tcW w:w="1170" w:type="dxa"/>
-            <w:shd w:val="clear" w:color="auto" w:fill="auto"/>
-            <w:tcMar>
-              <w:top w:w="100" w:type="dxa"/>
-              <w:left w:w="100" w:type="dxa"/>
-              <w:bottom w:w="100" w:type="dxa"/>
-              <w:right w:w="100" w:type="dxa"/>
-            </w:tcMar>
-          </w:tcPr>
-          <w:p>
-            <w:pPr>
-              <w:widowControl w:val="0"/>
-              <w:pBdr>
-                <w:top w:val="nil"/>
-                <w:left w:val="nil"/>
-                <w:bottom w:val="nil"/>
-                <w:right w:val="nil"/>
-                <w:between w:val="nil"/>
-              </w:pBdr>
-              <w:spacing w:line="240" w:lineRule="auto"/>
+          </w:tcPr>
+          <w:p>
+            <w:pPr>
+              <w:widowControl w:val="0"/>
+              <w:pBdr>
+                <w:top w:val="nil"/>
+                <w:left w:val="nil"/>
+                <w:bottom w:val="nil"/>
+                <w:right w:val="nil"/>
+                <w:between w:val="nil"/>
+              </w:pBdr>
             </w:pPr>
             <w:r>
               <w:t>Status</w:t>
@@ -248,25 +214,17 @@
         <w:tc>
           <w:tcPr>
             <w:tcW w:w="1170" w:type="dxa"/>
-            <w:shd w:val="clear" w:color="auto" w:fill="auto"/>
-            <w:tcMar>
-              <w:top w:w="100" w:type="dxa"/>
-              <w:left w:w="100" w:type="dxa"/>
-              <w:bottom w:w="100" w:type="dxa"/>
-              <w:right w:w="100" w:type="dxa"/>
-            </w:tcMar>
-          </w:tcPr>
-          <w:p>
-            <w:pPr>
-              <w:widowControl w:val="0"/>
-              <w:pBdr>
-                <w:top w:val="nil"/>
-                <w:left w:val="nil"/>
-                <w:bottom w:val="nil"/>
-                <w:right w:val="nil"/>
-                <w:between w:val="nil"/>
-              </w:pBdr>
-              <w:spacing w:line="240" w:lineRule="auto"/>
+          </w:tcPr>
+          <w:p>
+            <w:pPr>
+              <w:widowControl w:val="0"/>
+              <w:pBdr>
+                <w:top w:val="nil"/>
+                <w:left w:val="nil"/>
+                <w:bottom w:val="nil"/>
+                <w:right w:val="nil"/>
+                <w:between w:val="nil"/>
+              </w:pBdr>
             </w:pPr>
             <w:r>
               <w:t>Date corrected</w:t>
@@ -278,25 +236,17 @@
         <w:tc>
           <w:tcPr>
             <w:tcW w:w="570" w:type="dxa"/>
-            <w:shd w:val="clear" w:color="auto" w:fill="auto"/>
-            <w:tcMar>
-              <w:top w:w="100" w:type="dxa"/>
-              <w:left w:w="100" w:type="dxa"/>
-              <w:bottom w:w="100" w:type="dxa"/>
-              <w:right w:w="100" w:type="dxa"/>
-            </w:tcMar>
-          </w:tcPr>
-          <w:p>
-            <w:pPr>
-              <w:widowControl w:val="0"/>
-              <w:pBdr>
-                <w:top w:val="nil"/>
-                <w:left w:val="nil"/>
-                <w:bottom w:val="nil"/>
-                <w:right w:val="nil"/>
-                <w:between w:val="nil"/>
-              </w:pBdr>
-              <w:spacing w:line="240" w:lineRule="auto"/>
+          </w:tcPr>
+          <w:p>
+            <w:pPr>
+              <w:widowControl w:val="0"/>
+              <w:pBdr>
+                <w:top w:val="nil"/>
+                <w:left w:val="nil"/>
+                <w:bottom w:val="nil"/>
+                <w:right w:val="nil"/>
+                <w:between w:val="nil"/>
+              </w:pBdr>
             </w:pPr>
             <w:r>
               <w:t>1</w:t>
@@ -306,150 +256,114 @@
         <w:tc>
           <w:tcPr>
             <w:tcW w:w="2280" w:type="dxa"/>
-            <w:shd w:val="clear" w:color="auto" w:fill="auto"/>
-            <w:tcMar>
-              <w:top w:w="100" w:type="dxa"/>
-              <w:left w:w="100" w:type="dxa"/>
-              <w:bottom w:w="100" w:type="dxa"/>
-              <w:right w:w="100" w:type="dxa"/>
-            </w:tcMar>
-          </w:tcPr>
-          <w:p>
-            <w:pPr>
-              <w:widowControl w:val="0"/>
-              <w:pBdr>
-                <w:top w:val="nil"/>
-                <w:left w:val="nil"/>
-                <w:bottom w:val="nil"/>
-                <w:right w:val="nil"/>
-                <w:between w:val="nil"/>
-              </w:pBdr>
-              <w:spacing w:line="240" w:lineRule="auto"/>
-            </w:pPr>
+          </w:tcPr>
+          <w:p>
+            <w:pPr>
+              <w:widowControl w:val="0"/>
+              <w:pBdr>
+                <w:top w:val="nil"/>
+                <w:left w:val="nil"/>
+                <w:bottom w:val="nil"/>
+                <w:right w:val="nil"/>
+                <w:between w:val="nil"/>
+              </w:pBdr>
+            </w:pPr>
+            <w:r>
+              <w:t>Product Perspective – Usage of term IOT without providing any prior explanation /reference to it.</w:t>
+            </w:r>
           </w:p>
         </w:tc>
         <w:tc>
           <w:tcPr>
             <w:tcW w:w="1830" w:type="dxa"/>
-            <w:shd w:val="clear" w:color="auto" w:fill="auto"/>
-            <w:tcMar>
-              <w:top w:w="100" w:type="dxa"/>
-              <w:left w:w="100" w:type="dxa"/>
-              <w:bottom w:w="100" w:type="dxa"/>
-              <w:right w:w="100" w:type="dxa"/>
-            </w:tcMar>
-          </w:tcPr>
-          <w:p>
-            <w:pPr>
-              <w:widowControl w:val="0"/>
-              <w:pBdr>
-                <w:top w:val="nil"/>
-                <w:left w:val="nil"/>
-                <w:bottom w:val="nil"/>
-                <w:right w:val="nil"/>
-                <w:between w:val="nil"/>
-              </w:pBdr>
-              <w:spacing w:line="240" w:lineRule="auto"/>
-            </w:pPr>
+          </w:tcPr>
+          <w:p>
+            <w:pPr>
+              <w:widowControl w:val="0"/>
+              <w:pBdr>
+                <w:top w:val="nil"/>
+                <w:left w:val="nil"/>
+                <w:bottom w:val="nil"/>
+                <w:right w:val="nil"/>
+                <w:between w:val="nil"/>
+              </w:pBdr>
+            </w:pPr>
+            <w:r>
+              <w:t>Forward Reference</w:t>
+            </w:r>
           </w:p>
         </w:tc>
         <w:tc>
           <w:tcPr>
             <w:tcW w:w="1170" w:type="dxa"/>
-            <w:shd w:val="clear" w:color="auto" w:fill="auto"/>
-            <w:tcMar>
-              <w:top w:w="100" w:type="dxa"/>
-              <w:left w:w="100" w:type="dxa"/>
-              <w:bottom w:w="100" w:type="dxa"/>
-              <w:right w:w="100" w:type="dxa"/>
-            </w:tcMar>
-          </w:tcPr>
-          <w:p>
-            <w:pPr>
-              <w:widowControl w:val="0"/>
-              <w:pBdr>
-                <w:top w:val="nil"/>
-                <w:left w:val="nil"/>
-                <w:bottom w:val="nil"/>
-                <w:right w:val="nil"/>
-                <w:between w:val="nil"/>
-              </w:pBdr>
-              <w:spacing w:line="240" w:lineRule="auto"/>
-            </w:pPr>
+          </w:tcPr>
+          <w:p>
+            <w:pPr>
+              <w:widowControl w:val="0"/>
+              <w:pBdr>
+                <w:top w:val="nil"/>
+                <w:left w:val="nil"/>
+                <w:bottom w:val="nil"/>
+                <w:right w:val="nil"/>
+                <w:between w:val="nil"/>
+              </w:pBdr>
+            </w:pPr>
+            <w:r>
+              <w:t>Minor</w:t>
+            </w:r>
           </w:p>
         </w:tc>
         <w:tc>
           <w:tcPr>
             <w:tcW w:w="1170" w:type="dxa"/>
-            <w:shd w:val="clear" w:color="auto" w:fill="auto"/>
-            <w:tcMar>
-              <w:top w:w="100" w:type="dxa"/>
-              <w:left w:w="100" w:type="dxa"/>
-              <w:bottom w:w="100" w:type="dxa"/>
-              <w:right w:w="100" w:type="dxa"/>
-            </w:tcMar>
-          </w:tcPr>
-          <w:p>
-            <w:pPr>
-              <w:widowControl w:val="0"/>
-              <w:pBdr>
-                <w:top w:val="nil"/>
-                <w:left w:val="nil"/>
-                <w:bottom w:val="nil"/>
-                <w:right w:val="nil"/>
-                <w:between w:val="nil"/>
-              </w:pBdr>
-              <w:spacing w:line="240" w:lineRule="auto"/>
+          </w:tcPr>
+          <w:p>
+            <w:pPr>
+              <w:widowControl w:val="0"/>
+              <w:pBdr>
+                <w:top w:val="nil"/>
+                <w:left w:val="nil"/>
+                <w:bottom w:val="nil"/>
+                <w:right w:val="nil"/>
+                <w:between w:val="nil"/>
+              </w:pBdr>
             </w:pPr>
           </w:p>
         </w:tc>
         <w:tc>
           <w:tcPr>
             <w:tcW w:w="1170" w:type="dxa"/>
-            <w:shd w:val="clear" w:color="auto" w:fill="auto"/>
-            <w:tcMar>
-              <w:top w:w="100" w:type="dxa"/>
-              <w:left w:w="100" w:type="dxa"/>
-              <w:bottom w:w="100" w:type="dxa"/>
-              <w:right w:w="100" w:type="dxa"/>
-            </w:tcMar>
-          </w:tcPr>
-          <w:p>
-            <w:pPr>
-              <w:widowControl w:val="0"/>
-              <w:pBdr>
-                <w:top w:val="nil"/>
-                <w:left w:val="nil"/>
-                <w:bottom w:val="nil"/>
-                <w:right w:val="nil"/>
-                <w:between w:val="nil"/>
-              </w:pBdr>
-              <w:spacing w:line="240" w:lineRule="auto"/>
-            </w:pPr>
+          </w:tcPr>
+          <w:p>
+            <w:pPr>
+              <w:widowControl w:val="0"/>
+              <w:pBdr>
+                <w:top w:val="nil"/>
+                <w:left w:val="nil"/>
+                <w:bottom w:val="nil"/>
+                <w:right w:val="nil"/>
+                <w:between w:val="nil"/>
+              </w:pBdr>
+            </w:pPr>
+            <w:r>
+              <w:t>Open</w:t>
+            </w:r>
           </w:p>
         </w:tc>
         <w:tc>
           <w:tcPr>
             <w:tcW w:w="1170" w:type="dxa"/>
-            <w:shd w:val="clear" w:color="auto" w:fill="auto"/>
-            <w:tcMar>
-              <w:top w:w="100" w:type="dxa"/>
-              <w:left w:w="100" w:type="dxa"/>
-              <w:bottom w:w="100" w:type="dxa"/>
-              <w:right w:w="100" w:type="dxa"/>
-            </w:tcMar>
-          </w:tcPr>
-          <w:p>
-            <w:pPr>
-              <w:widowControl w:val="0"/>
-              <w:pBdr>
-                <w:top w:val="nil"/>
-                <w:left w:val="nil"/>
-                <w:bottom w:val="nil"/>
-                <w:right w:val="nil"/>
-                <w:between w:val="nil"/>
-              </w:pBdr>
-              <w:spacing w:line="240" w:lineRule="auto"/>
+          </w:tcPr>
+          <w:p>
+            <w:pPr>
+              <w:widowControl w:val="0"/>
+              <w:pBdr>
+                <w:top w:val="nil"/>
+                <w:left w:val="nil"/>
+                <w:bottom w:val="nil"/>
+                <w:right w:val="nil"/>
+                <w:between w:val="nil"/>
+              </w:pBdr>
             </w:pPr>
           </w:p>
         </w:tc>
@@ -458,25 +372,17 @@
         <w:tc>
           <w:tcPr>
             <w:tcW w:w="570" w:type="dxa"/>
-            <w:shd w:val="clear" w:color="auto" w:fill="auto"/>
-            <w:tcMar>
-              <w:top w:w="100" w:type="dxa"/>
-              <w:left w:w="100" w:type="dxa"/>
-              <w:bottom w:w="100" w:type="dxa"/>
-              <w:right w:w="100" w:type="dxa"/>
-            </w:tcMar>
-          </w:tcPr>
-          <w:p>
-            <w:pPr>
-              <w:widowControl w:val="0"/>
-              <w:pBdr>
-                <w:top w:val="nil"/>
-                <w:left w:val="nil"/>
-                <w:bottom w:val="nil"/>
-                <w:right w:val="nil"/>
-                <w:between w:val="nil"/>
-              </w:pBdr>
-              <w:spacing w:line="240" w:lineRule="auto"/>
+          </w:tcPr>
+          <w:p>
+            <w:pPr>
+              <w:widowControl w:val="0"/>
+              <w:pBdr>
+                <w:top w:val="nil"/>
+                <w:left w:val="nil"/>
+                <w:bottom w:val="nil"/>
+                <w:right w:val="nil"/>
+                <w:between w:val="nil"/>
+              </w:pBdr>
             </w:pPr>
             <w:r>
               <w:t>2</w:t>
@@ -486,150 +392,123 @@
         <w:tc>
           <w:tcPr>
             <w:tcW w:w="2280" w:type="dxa"/>
-            <w:shd w:val="clear" w:color="auto" w:fill="auto"/>
-            <w:tcMar>
-              <w:top w:w="100" w:type="dxa"/>
-              <w:left w:w="100" w:type="dxa"/>
-              <w:bottom w:w="100" w:type="dxa"/>
-              <w:right w:w="100" w:type="dxa"/>
-            </w:tcMar>
-          </w:tcPr>
-          <w:p>
-            <w:pPr>
-              <w:widowControl w:val="0"/>
-              <w:pBdr>
-                <w:top w:val="nil"/>
-                <w:left w:val="nil"/>
-                <w:bottom w:val="nil"/>
-                <w:right w:val="nil"/>
-                <w:between w:val="nil"/>
-              </w:pBdr>
-              <w:spacing w:line="240" w:lineRule="auto"/>
-            </w:pPr>
+          </w:tcPr>
+          <w:p>
+            <w:pPr>
+              <w:widowControl w:val="0"/>
+              <w:pBdr>
+                <w:top w:val="nil"/>
+                <w:left w:val="nil"/>
+                <w:bottom w:val="nil"/>
+                <w:right w:val="nil"/>
+                <w:between w:val="nil"/>
+              </w:pBdr>
+            </w:pPr>
+            <w:r>
+              <w:t>Needs and Features – Security Measures</w:t>
+            </w:r>
+            <w:r>
+              <w:t xml:space="preserve"> - </w:t>
+            </w:r>
+            <w:r>
+              <w:t>Home Alarms</w:t>
+            </w:r>
+            <w:r>
+              <w:t xml:space="preserve"> – Stating just a device name is not enough to define it as a feature and its purpose.</w:t>
+            </w:r>
           </w:p>
         </w:tc>
         <w:tc>
           <w:tcPr>
             <w:tcW w:w="1830" w:type="dxa"/>
-            <w:shd w:val="clear" w:color="auto" w:fill="auto"/>
-            <w:tcMar>
-              <w:top w:w="100" w:type="dxa"/>
-              <w:left w:w="100" w:type="dxa"/>
-              <w:bottom w:w="100" w:type="dxa"/>
-              <w:right w:w="100" w:type="dxa"/>
-            </w:tcMar>
-          </w:tcPr>
-          <w:p>
-            <w:pPr>
-              <w:widowControl w:val="0"/>
-              <w:pBdr>
-                <w:top w:val="nil"/>
-                <w:left w:val="nil"/>
-                <w:bottom w:val="nil"/>
-                <w:right w:val="nil"/>
-                <w:between w:val="nil"/>
-              </w:pBdr>
-              <w:spacing w:line="240" w:lineRule="auto"/>
-            </w:pPr>
+          </w:tcPr>
+          <w:p>
+            <w:pPr>
+              <w:widowControl w:val="0"/>
+              <w:pBdr>
+                <w:top w:val="nil"/>
+                <w:left w:val="nil"/>
+                <w:bottom w:val="nil"/>
+                <w:right w:val="nil"/>
+                <w:between w:val="nil"/>
+              </w:pBdr>
+            </w:pPr>
+            <w:r>
+              <w:t>Unintelligibility</w:t>
+            </w:r>
           </w:p>
         </w:tc>
         <w:tc>
           <w:tcPr>
             <w:tcW w:w="1170" w:type="dxa"/>
-            <w:shd w:val="clear" w:color="auto" w:fill="auto"/>
-            <w:tcMar>
-              <w:top w:w="100" w:type="dxa"/>
-              <w:left w:w="100" w:type="dxa"/>
-              <w:bottom w:w="100" w:type="dxa"/>
-              <w:right w:w="100" w:type="dxa"/>
-            </w:tcMar>
-          </w:tcPr>
-          <w:p>
-            <w:pPr>
-              <w:widowControl w:val="0"/>
-              <w:pBdr>
-                <w:top w:val="nil"/>
-                <w:left w:val="nil"/>
-                <w:bottom w:val="nil"/>
-                <w:right w:val="nil"/>
-                <w:between w:val="nil"/>
-              </w:pBdr>
-              <w:spacing w:line="240" w:lineRule="auto"/>
-            </w:pPr>
+          </w:tcPr>
+          <w:p>
+            <w:pPr>
+              <w:widowControl w:val="0"/>
+              <w:pBdr>
+                <w:top w:val="nil"/>
+                <w:left w:val="nil"/>
+                <w:bottom w:val="nil"/>
+                <w:right w:val="nil"/>
+                <w:between w:val="nil"/>
+              </w:pBdr>
+            </w:pPr>
+            <w:r>
+              <w:t>Major</w:t>
+            </w:r>
           </w:p>
         </w:tc>
         <w:tc>
           <w:tcPr>
             <w:tcW w:w="1170" w:type="dxa"/>
-            <w:shd w:val="clear" w:color="auto" w:fill="auto"/>
-            <w:tcMar>
-              <w:top w:w="100" w:type="dxa"/>
-              <w:left w:w="100" w:type="dxa"/>
-              <w:bottom w:w="100" w:type="dxa"/>
-              <w:right w:w="100" w:type="dxa"/>
-            </w:tcMar>
-          </w:tcPr>
-          <w:p>
-            <w:pPr>
-              <w:widowControl w:val="0"/>
-              <w:pBdr>
-                <w:top w:val="nil"/>
-                <w:left w:val="nil"/>
-                <w:bottom w:val="nil"/>
-                <w:right w:val="nil"/>
-                <w:between w:val="nil"/>
-              </w:pBdr>
-              <w:spacing w:line="240" w:lineRule="auto"/>
+          </w:tcPr>
+          <w:p>
+            <w:pPr>
+              <w:widowControl w:val="0"/>
+              <w:pBdr>
+                <w:top w:val="nil"/>
+                <w:left w:val="nil"/>
+                <w:bottom w:val="nil"/>
+                <w:right w:val="nil"/>
+                <w:between w:val="nil"/>
+              </w:pBdr>
             </w:pPr>
           </w:p>
         </w:tc>
         <w:tc>
           <w:tcPr>
             <w:tcW w:w="1170" w:type="dxa"/>
-            <w:shd w:val="clear" w:color="auto" w:fill="auto"/>
-            <w:tcMar>
-              <w:top w:w="100" w:type="dxa"/>
-              <w:left w:w="100" w:type="dxa"/>
-              <w:bottom w:w="100" w:type="dxa"/>
-              <w:right w:w="100" w:type="dxa"/>
-            </w:tcMar>
-          </w:tcPr>
-          <w:p>
-            <w:pPr>
-              <w:widowControl w:val="0"/>
-              <w:pBdr>
-                <w:top w:val="nil"/>
-                <w:left w:val="nil"/>
-                <w:bottom w:val="nil"/>
-                <w:right w:val="nil"/>
-                <w:between w:val="nil"/>
-              </w:pBdr>
-              <w:spacing w:line="240" w:lineRule="auto"/>
-            </w:pPr>
+          </w:tcPr>
+          <w:p>
+            <w:pPr>
+              <w:widowControl w:val="0"/>
+              <w:pBdr>
+                <w:top w:val="nil"/>
+                <w:left w:val="nil"/>
+                <w:bottom w:val="nil"/>
+                <w:right w:val="nil"/>
+                <w:between w:val="nil"/>
+              </w:pBdr>
+            </w:pPr>
+            <w:r>
+              <w:t>Open</w:t>
+            </w:r>
           </w:p>
         </w:tc>
         <w:tc>
           <w:tcPr>
             <w:tcW w:w="1170" w:type="dxa"/>
-            <w:shd w:val="clear" w:color="auto" w:fill="auto"/>
-            <w:tcMar>
-              <w:top w:w="100" w:type="dxa"/>
-              <w:left w:w="100" w:type="dxa"/>
-              <w:bottom w:w="100" w:type="dxa"/>
-              <w:right w:w="100" w:type="dxa"/>
-            </w:tcMar>
-          </w:tcPr>
-          <w:p>
-            <w:pPr>
-              <w:widowControl w:val="0"/>
-              <w:pBdr>
-                <w:top w:val="nil"/>
-                <w:left w:val="nil"/>
-                <w:bottom w:val="nil"/>
-                <w:right w:val="nil"/>
-                <w:between w:val="nil"/>
-              </w:pBdr>
-              <w:spacing w:line="240" w:lineRule="auto"/>
+          </w:tcPr>
+          <w:p>
+            <w:pPr>
+              <w:widowControl w:val="0"/>
+              <w:pBdr>
+                <w:top w:val="nil"/>
+                <w:left w:val="nil"/>
+                <w:bottom w:val="nil"/>
+                <w:right w:val="nil"/>
+                <w:between w:val="nil"/>
+              </w:pBdr>
             </w:pPr>
           </w:p>
         </w:tc>
@@ -638,25 +517,17 @@
         <w:tc>
           <w:tcPr>
             <w:tcW w:w="570" w:type="dxa"/>
-            <w:shd w:val="clear" w:color="auto" w:fill="auto"/>
-            <w:tcMar>
-              <w:top w:w="100" w:type="dxa"/>
-              <w:left w:w="100" w:type="dxa"/>
-              <w:bottom w:w="100" w:type="dxa"/>
-              <w:right w:w="100" w:type="dxa"/>
-            </w:tcMar>
-          </w:tcPr>
-          <w:p>
-            <w:pPr>
-              <w:widowControl w:val="0"/>
-              <w:pBdr>
-                <w:top w:val="nil"/>
-                <w:left w:val="nil"/>
-                <w:bottom w:val="nil"/>
-                <w:right w:val="nil"/>
-                <w:between w:val="nil"/>
-              </w:pBdr>
-              <w:spacing w:line="240" w:lineRule="auto"/>
+          </w:tcPr>
+          <w:p>
+            <w:pPr>
+              <w:widowControl w:val="0"/>
+              <w:pBdr>
+                <w:top w:val="nil"/>
+                <w:left w:val="nil"/>
+                <w:bottom w:val="nil"/>
+                <w:right w:val="nil"/>
+                <w:between w:val="nil"/>
+              </w:pBdr>
             </w:pPr>
             <w:r>
               <w:t>3</w:t>
@@ -666,150 +537,163 @@
         <w:tc>
           <w:tcPr>
             <w:tcW w:w="2280" w:type="dxa"/>
-            <w:shd w:val="clear" w:color="auto" w:fill="auto"/>
-            <w:tcMar>
-              <w:top w:w="100" w:type="dxa"/>
-              <w:left w:w="100" w:type="dxa"/>
-              <w:bottom w:w="100" w:type="dxa"/>
-              <w:right w:w="100" w:type="dxa"/>
-            </w:tcMar>
-          </w:tcPr>
-          <w:p>
-            <w:pPr>
-              <w:widowControl w:val="0"/>
-              <w:pBdr>
-                <w:top w:val="nil"/>
-                <w:left w:val="nil"/>
-                <w:bottom w:val="nil"/>
-                <w:right w:val="nil"/>
-                <w:between w:val="nil"/>
-              </w:pBdr>
-              <w:spacing w:line="240" w:lineRule="auto"/>
-            </w:pPr>
+          </w:tcPr>
+          <w:p>
+            <w:pPr>
+              <w:widowControl w:val="0"/>
+              <w:pBdr>
+                <w:top w:val="nil"/>
+                <w:left w:val="nil"/>
+                <w:bottom w:val="nil"/>
+                <w:right w:val="nil"/>
+                <w:between w:val="nil"/>
+              </w:pBdr>
+            </w:pPr>
+            <w:r>
+              <w:t>Needs and Features –</w:t>
+            </w:r>
+            <w:r>
+              <w:t xml:space="preserve"> </w:t>
+            </w:r>
+            <w:r>
+              <w:t>User Mode of Operation</w:t>
+            </w:r>
+            <w:r>
+              <w:t xml:space="preserve"> – In Multi User Mode User 1 </w:t>
+            </w:r>
+            <w:r>
+              <w:t>sends</w:t>
+            </w:r>
+            <w:r>
+              <w:t xml:space="preserve"> </w:t>
+            </w:r>
+            <w:proofErr w:type="spellStart"/>
+            <w:r>
+              <w:t>cmd</w:t>
+            </w:r>
+            <w:proofErr w:type="spellEnd"/>
+            <w:r>
+              <w:t xml:space="preserve"> to lower room temperature using AC while </w:t>
+            </w:r>
+            <w:r>
+              <w:t>User2 send</w:t>
+            </w:r>
+            <w:r>
+              <w:t>s</w:t>
+            </w:r>
+            <w:r>
+              <w:t xml:space="preserve"> </w:t>
+            </w:r>
+            <w:proofErr w:type="spellStart"/>
+            <w:r>
+              <w:t>cmd</w:t>
+            </w:r>
+            <w:proofErr w:type="spellEnd"/>
+            <w:r>
+              <w:t xml:space="preserve"> to open the windows</w:t>
+            </w:r>
+            <w:r>
+              <w:t xml:space="preserve"> on a sunny day</w:t>
+            </w:r>
+            <w:r>
+              <w:t>.</w:t>
+            </w:r>
           </w:p>
         </w:tc>
         <w:tc>
           <w:tcPr>
             <w:tcW w:w="1830" w:type="dxa"/>
-            <w:shd w:val="clear" w:color="auto" w:fill="auto"/>
-            <w:tcMar>
-              <w:top w:w="100" w:type="dxa"/>
-              <w:left w:w="100" w:type="dxa"/>
-              <w:bottom w:w="100" w:type="dxa"/>
-              <w:right w:w="100" w:type="dxa"/>
-            </w:tcMar>
-          </w:tcPr>
-          <w:p>
-            <w:pPr>
-              <w:widowControl w:val="0"/>
-              <w:pBdr>
-                <w:top w:val="nil"/>
-                <w:left w:val="nil"/>
-                <w:bottom w:val="nil"/>
-                <w:right w:val="nil"/>
-                <w:between w:val="nil"/>
-              </w:pBdr>
-              <w:spacing w:line="240" w:lineRule="auto"/>
-            </w:pPr>
+          </w:tcPr>
+          <w:p>
+            <w:pPr>
+              <w:widowControl w:val="0"/>
+              <w:pBdr>
+                <w:top w:val="nil"/>
+                <w:left w:val="nil"/>
+                <w:bottom w:val="nil"/>
+                <w:right w:val="nil"/>
+                <w:between w:val="nil"/>
+              </w:pBdr>
+            </w:pPr>
+            <w:r>
+              <w:t>Strong</w:t>
+            </w:r>
+            <w:r>
+              <w:t xml:space="preserve"> Conflict</w:t>
+            </w:r>
           </w:p>
         </w:tc>
         <w:tc>
           <w:tcPr>
             <w:tcW w:w="1170" w:type="dxa"/>
-            <w:shd w:val="clear" w:color="auto" w:fill="auto"/>
-            <w:tcMar>
-              <w:top w:w="100" w:type="dxa"/>
-              <w:left w:w="100" w:type="dxa"/>
-              <w:bottom w:w="100" w:type="dxa"/>
-              <w:right w:w="100" w:type="dxa"/>
-            </w:tcMar>
-          </w:tcPr>
-          <w:p>
-            <w:pPr>
-              <w:widowControl w:val="0"/>
-              <w:pBdr>
-                <w:top w:val="nil"/>
-                <w:left w:val="nil"/>
-                <w:bottom w:val="nil"/>
-                <w:right w:val="nil"/>
-                <w:between w:val="nil"/>
-              </w:pBdr>
-              <w:spacing w:line="240" w:lineRule="auto"/>
-            </w:pPr>
+          </w:tcPr>
+          <w:p>
+            <w:pPr>
+              <w:widowControl w:val="0"/>
+              <w:pBdr>
+                <w:top w:val="nil"/>
+                <w:left w:val="nil"/>
+                <w:bottom w:val="nil"/>
+                <w:right w:val="nil"/>
+                <w:between w:val="nil"/>
+              </w:pBdr>
+            </w:pPr>
+            <w:r>
+              <w:t>Major</w:t>
+            </w:r>
           </w:p>
         </w:tc>
         <w:tc>
           <w:tcPr>
             <w:tcW w:w="1170" w:type="dxa"/>
-            <w:shd w:val="clear" w:color="auto" w:fill="auto"/>
-            <w:tcMar>
-              <w:top w:w="100" w:type="dxa"/>
-              <w:left w:w="100" w:type="dxa"/>
-              <w:bottom w:w="100" w:type="dxa"/>
-              <w:right w:w="100" w:type="dxa"/>
-            </w:tcMar>
-          </w:tcPr>
-          <w:p>
-            <w:pPr>
-              <w:widowControl w:val="0"/>
-              <w:pBdr>
-                <w:top w:val="nil"/>
-                <w:left w:val="nil"/>
-                <w:bottom w:val="nil"/>
-                <w:right w:val="nil"/>
-                <w:between w:val="nil"/>
-              </w:pBdr>
-              <w:spacing w:line="240" w:lineRule="auto"/>
+          </w:tcPr>
+          <w:p>
+            <w:pPr>
+              <w:widowControl w:val="0"/>
+              <w:pBdr>
+                <w:top w:val="nil"/>
+                <w:left w:val="nil"/>
+                <w:bottom w:val="nil"/>
+                <w:right w:val="nil"/>
+                <w:between w:val="nil"/>
+              </w:pBdr>
             </w:pPr>
           </w:p>
         </w:tc>
         <w:tc>
           <w:tcPr>
             <w:tcW w:w="1170" w:type="dxa"/>
-            <w:shd w:val="clear" w:color="auto" w:fill="auto"/>
-            <w:tcMar>
-              <w:top w:w="100" w:type="dxa"/>
-              <w:left w:w="100" w:type="dxa"/>
-              <w:bottom w:w="100" w:type="dxa"/>
-              <w:right w:w="100" w:type="dxa"/>
-            </w:tcMar>
-          </w:tcPr>
-          <w:p>
-            <w:pPr>
-              <w:widowControl w:val="0"/>
-              <w:pBdr>
-                <w:top w:val="nil"/>
-                <w:left w:val="nil"/>
-                <w:bottom w:val="nil"/>
-                <w:right w:val="nil"/>
-                <w:between w:val="nil"/>
-              </w:pBdr>
-              <w:spacing w:line="240" w:lineRule="auto"/>
-            </w:pPr>
+          </w:tcPr>
+          <w:p>
+            <w:pPr>
+              <w:widowControl w:val="0"/>
+              <w:pBdr>
+                <w:top w:val="nil"/>
+                <w:left w:val="nil"/>
+                <w:bottom w:val="nil"/>
+                <w:right w:val="nil"/>
+                <w:between w:val="nil"/>
+              </w:pBdr>
+            </w:pPr>
+            <w:r>
+              <w:t>Open</w:t>
+            </w:r>
           </w:p>
         </w:tc>
         <w:tc>
           <w:tcPr>
             <w:tcW w:w="1170" w:type="dxa"/>
-            <w:shd w:val="clear" w:color="auto" w:fill="auto"/>
-            <w:tcMar>
-              <w:top w:w="100" w:type="dxa"/>
-              <w:left w:w="100" w:type="dxa"/>
-              <w:bottom w:w="100" w:type="dxa"/>
-              <w:right w:w="100" w:type="dxa"/>
-            </w:tcMar>
-          </w:tcPr>
-          <w:p>
-            <w:pPr>
-              <w:widowControl w:val="0"/>
-              <w:pBdr>
-                <w:top w:val="nil"/>
-                <w:left w:val="nil"/>
-                <w:bottom w:val="nil"/>
-                <w:right w:val="nil"/>
-                <w:between w:val="nil"/>
-              </w:pBdr>
-              <w:spacing w:line="240" w:lineRule="auto"/>
+          </w:tcPr>
+          <w:p>
+            <w:pPr>
+              <w:widowControl w:val="0"/>
+              <w:pBdr>
+                <w:top w:val="nil"/>
+                <w:left w:val="nil"/>
+                <w:bottom w:val="nil"/>
+                <w:right w:val="nil"/>
+                <w:between w:val="nil"/>
+              </w:pBdr>
             </w:pPr>
           </w:p>
         </w:tc>
@@ -818,25 +702,17 @@
         <w:tc>
           <w:tcPr>
             <w:tcW w:w="570" w:type="dxa"/>
-            <w:shd w:val="clear" w:color="auto" w:fill="auto"/>
-            <w:tcMar>
-              <w:top w:w="100" w:type="dxa"/>
-              <w:left w:w="100" w:type="dxa"/>
-              <w:bottom w:w="100" w:type="dxa"/>
-              <w:right w:w="100" w:type="dxa"/>
-            </w:tcMar>
-          </w:tcPr>
-          <w:p>
-            <w:pPr>
-              <w:widowControl w:val="0"/>
-              <w:pBdr>
-                <w:top w:val="nil"/>
-                <w:left w:val="nil"/>
-                <w:bottom w:val="nil"/>
-                <w:right w:val="nil"/>
-                <w:between w:val="nil"/>
-              </w:pBdr>
-              <w:spacing w:line="240" w:lineRule="auto"/>
+          </w:tcPr>
+          <w:p>
+            <w:pPr>
+              <w:widowControl w:val="0"/>
+              <w:pBdr>
+                <w:top w:val="nil"/>
+                <w:left w:val="nil"/>
+                <w:bottom w:val="nil"/>
+                <w:right w:val="nil"/>
+                <w:between w:val="nil"/>
+              </w:pBdr>
             </w:pPr>
             <w:r>
               <w:t>4</w:t>
@@ -846,150 +722,120 @@
         <w:tc>
           <w:tcPr>
             <w:tcW w:w="2280" w:type="dxa"/>
-            <w:shd w:val="clear" w:color="auto" w:fill="auto"/>
-            <w:tcMar>
-              <w:top w:w="100" w:type="dxa"/>
-              <w:left w:w="100" w:type="dxa"/>
-              <w:bottom w:w="100" w:type="dxa"/>
-              <w:right w:w="100" w:type="dxa"/>
-            </w:tcMar>
-          </w:tcPr>
-          <w:p>
-            <w:pPr>
-              <w:widowControl w:val="0"/>
-              <w:pBdr>
-                <w:top w:val="nil"/>
-                <w:left w:val="nil"/>
-                <w:bottom w:val="nil"/>
-                <w:right w:val="nil"/>
-                <w:between w:val="nil"/>
-              </w:pBdr>
-              <w:spacing w:line="240" w:lineRule="auto"/>
-            </w:pPr>
+          </w:tcPr>
+          <w:p>
+            <w:pPr>
+              <w:widowControl w:val="0"/>
+              <w:pBdr>
+                <w:top w:val="nil"/>
+                <w:left w:val="nil"/>
+                <w:bottom w:val="nil"/>
+                <w:right w:val="nil"/>
+                <w:between w:val="nil"/>
+              </w:pBdr>
+            </w:pPr>
+            <w:r>
+              <w:t xml:space="preserve">Needs and Features – </w:t>
+            </w:r>
+            <w:r>
+              <w:t>Emergency Detection</w:t>
+            </w:r>
+            <w:r>
+              <w:t xml:space="preserve"> System detects a fire emergency and User Sends command to close windows and doors</w:t>
+            </w:r>
           </w:p>
         </w:tc>
         <w:tc>
           <w:tcPr>
             <w:tcW w:w="1830" w:type="dxa"/>
-            <w:shd w:val="clear" w:color="auto" w:fill="auto"/>
-            <w:tcMar>
-              <w:top w:w="100" w:type="dxa"/>
-              <w:left w:w="100" w:type="dxa"/>
-              <w:bottom w:w="100" w:type="dxa"/>
-              <w:right w:w="100" w:type="dxa"/>
-            </w:tcMar>
-          </w:tcPr>
-          <w:p>
-            <w:pPr>
-              <w:widowControl w:val="0"/>
-              <w:pBdr>
-                <w:top w:val="nil"/>
-                <w:left w:val="nil"/>
-                <w:bottom w:val="nil"/>
-                <w:right w:val="nil"/>
-                <w:between w:val="nil"/>
-              </w:pBdr>
-              <w:spacing w:line="240" w:lineRule="auto"/>
-            </w:pPr>
+          </w:tcPr>
+          <w:p>
+            <w:pPr>
+              <w:widowControl w:val="0"/>
+              <w:pBdr>
+                <w:top w:val="nil"/>
+                <w:left w:val="nil"/>
+                <w:bottom w:val="nil"/>
+                <w:right w:val="nil"/>
+                <w:between w:val="nil"/>
+              </w:pBdr>
+            </w:pPr>
+            <w:r>
+              <w:t>Strong Conflict</w:t>
+            </w:r>
           </w:p>
         </w:tc>
         <w:tc>
           <w:tcPr>
             <w:tcW w:w="1170" w:type="dxa"/>
-            <w:shd w:val="clear" w:color="auto" w:fill="auto"/>
-            <w:tcMar>
-              <w:top w:w="100" w:type="dxa"/>
-              <w:left w:w="100" w:type="dxa"/>
-              <w:bottom w:w="100" w:type="dxa"/>
-              <w:right w:w="100" w:type="dxa"/>
-            </w:tcMar>
-          </w:tcPr>
-          <w:p>
-            <w:pPr>
-              <w:widowControl w:val="0"/>
-              <w:pBdr>
-                <w:top w:val="nil"/>
-                <w:left w:val="nil"/>
-                <w:bottom w:val="nil"/>
-                <w:right w:val="nil"/>
-                <w:between w:val="nil"/>
-              </w:pBdr>
-              <w:spacing w:line="240" w:lineRule="auto"/>
-            </w:pPr>
+          </w:tcPr>
+          <w:p>
+            <w:pPr>
+              <w:widowControl w:val="0"/>
+              <w:pBdr>
+                <w:top w:val="nil"/>
+                <w:left w:val="nil"/>
+                <w:bottom w:val="nil"/>
+                <w:right w:val="nil"/>
+                <w:between w:val="nil"/>
+              </w:pBdr>
+            </w:pPr>
+            <w:r>
+              <w:t>Major</w:t>
+            </w:r>
           </w:p>
         </w:tc>
         <w:tc>
           <w:tcPr>
             <w:tcW w:w="1170" w:type="dxa"/>
-            <w:shd w:val="clear" w:color="auto" w:fill="auto"/>
-            <w:tcMar>
-              <w:top w:w="100" w:type="dxa"/>
-              <w:left w:w="100" w:type="dxa"/>
-              <w:bottom w:w="100" w:type="dxa"/>
-              <w:right w:w="100" w:type="dxa"/>
-            </w:tcMar>
-          </w:tcPr>
-          <w:p>
-            <w:pPr>
-              <w:widowControl w:val="0"/>
-              <w:pBdr>
-                <w:top w:val="nil"/>
-                <w:left w:val="nil"/>
-                <w:bottom w:val="nil"/>
-                <w:right w:val="nil"/>
-                <w:between w:val="nil"/>
-              </w:pBdr>
-              <w:spacing w:line="240" w:lineRule="auto"/>
+          </w:tcPr>
+          <w:p>
+            <w:pPr>
+              <w:widowControl w:val="0"/>
+              <w:pBdr>
+                <w:top w:val="nil"/>
+                <w:left w:val="nil"/>
+                <w:bottom w:val="nil"/>
+                <w:right w:val="nil"/>
+                <w:between w:val="nil"/>
+              </w:pBdr>
             </w:pPr>
           </w:p>
         </w:tc>
         <w:tc>
           <w:tcPr>
             <w:tcW w:w="1170" w:type="dxa"/>
-            <w:shd w:val="clear" w:color="auto" w:fill="auto"/>
-            <w:tcMar>
-              <w:top w:w="100" w:type="dxa"/>
-              <w:left w:w="100" w:type="dxa"/>
-              <w:bottom w:w="100" w:type="dxa"/>
-              <w:right w:w="100" w:type="dxa"/>
-            </w:tcMar>
-          </w:tcPr>
-          <w:p>
-            <w:pPr>
-              <w:widowControl w:val="0"/>
-              <w:pBdr>
-                <w:top w:val="nil"/>
-                <w:left w:val="nil"/>
-                <w:bottom w:val="nil"/>
-                <w:right w:val="nil"/>
-                <w:between w:val="nil"/>
-              </w:pBdr>
-              <w:spacing w:line="240" w:lineRule="auto"/>
-            </w:pPr>
+          </w:tcPr>
+          <w:p>
+            <w:pPr>
+              <w:widowControl w:val="0"/>
+              <w:pBdr>
+                <w:top w:val="nil"/>
+                <w:left w:val="nil"/>
+                <w:bottom w:val="nil"/>
+                <w:right w:val="nil"/>
+                <w:between w:val="nil"/>
+              </w:pBdr>
+            </w:pPr>
+            <w:r>
+              <w:t>Open</w:t>
+            </w:r>
           </w:p>
         </w:tc>
         <w:tc>
           <w:tcPr>
             <w:tcW w:w="1170" w:type="dxa"/>
-            <w:shd w:val="clear" w:color="auto" w:fill="auto"/>
-            <w:tcMar>
-              <w:top w:w="100" w:type="dxa"/>
-              <w:left w:w="100" w:type="dxa"/>
-              <w:bottom w:w="100" w:type="dxa"/>
-              <w:right w:w="100" w:type="dxa"/>
-            </w:tcMar>
-          </w:tcPr>
-          <w:p>
-            <w:pPr>
-              <w:widowControl w:val="0"/>
-              <w:pBdr>
-                <w:top w:val="nil"/>
-                <w:left w:val="nil"/>
-                <w:bottom w:val="nil"/>
-                <w:right w:val="nil"/>
-                <w:between w:val="nil"/>
-              </w:pBdr>
-              <w:spacing w:line="240" w:lineRule="auto"/>
+          </w:tcPr>
+          <w:p>
+            <w:pPr>
+              <w:widowControl w:val="0"/>
+              <w:pBdr>
+                <w:top w:val="nil"/>
+                <w:left w:val="nil"/>
+                <w:bottom w:val="nil"/>
+                <w:right w:val="nil"/>
+                <w:between w:val="nil"/>
+              </w:pBdr>
             </w:pPr>
           </w:p>
         </w:tc>
@@ -1049,6 +895,7 @@
         </w:numPr>
       </w:pPr>
       <w:r>
+        <w:lastRenderedPageBreak/>
         <w:t xml:space="preserve">Defect type values: </w:t>
       </w:r>
       <w:r>
@@ -1079,8 +926,6 @@
       <w:r>
         <w:t>Type of inconsistency : terminology, designation, structure clash; strong, weak conflict</w:t>
       </w:r>
-      <w:bookmarkStart w:id="0" w:name="_GoBack"/>
-      <w:bookmarkEnd w:id="0"/>
     </w:p>
     <w:sectPr>
       <w:pgSz w:w="12240" w:h="15840"/>
@@ -1567,6 +1412,131 @@
       </w:tblCellMar>
     </w:tblPr>
   </w:style>
+  <w:style w:type="table" w:styleId="MediumGrid2-Accent4">
+    <w:name w:val="Medium Grid 2 Accent 4"/>
+    <w:basedOn w:val="TableNormal"/>
+    <w:uiPriority w:val="68"/>
+    <w:rsid w:val="000E3B8E"/>
+    <w:pPr>
+      <w:spacing w:line="240" w:lineRule="auto"/>
+    </w:pPr>
+    <w:rPr>
+      <w:rFonts w:asciiTheme="majorHAnsi" w:eastAsiaTheme="majorEastAsia" w:hAnsiTheme="majorHAnsi" w:cstheme="majorBidi"/>
+      <w:color w:val="000000" w:themeColor="text1"/>
+    </w:rPr>
+    <w:tblPr>
+      <w:tblStyleRowBandSize w:val="1"/>
+      <w:tblStyleColBandSize w:val="1"/>
+      <w:tblInd w:w="0" w:type="dxa"/>
+      <w:tblBorders>
+        <w:top w:val="single" w:sz="8" w:space="0" w:color="8064A2" w:themeColor="accent4"/>
+        <w:left w:val="single" w:sz="8" w:space="0" w:color="8064A2" w:themeColor="accent4"/>
+        <w:bottom w:val="single" w:sz="8" w:space="0" w:color="8064A2" w:themeColor="accent4"/>
+        <w:right w:val="single" w:sz="8" w:space="0" w:color="8064A2" w:themeColor="accent4"/>
+        <w:insideH w:val="single" w:sz="8" w:space="0" w:color="8064A2" w:themeColor="accent4"/>
+        <w:insideV w:val="single" w:sz="8" w:space="0" w:color="8064A2" w:themeColor="accent4"/>
+      </w:tblBorders>
+      <w:tblCellMar>
+        <w:top w:w="0" w:type="dxa"/>
+        <w:left w:w="108" w:type="dxa"/>
+        <w:bottom w:w="0" w:type="dxa"/>
+        <w:right w:w="108" w:type="dxa"/>
+      </w:tblCellMar>
+    </w:tblPr>
+    <w:tcPr>
+      <w:shd w:val="clear" w:color="auto" w:fill="DFD8E8" w:themeFill="accent4" w:themeFillTint="3F"/>
+    </w:tcPr>
+    <w:tblStylePr w:type="firstRow">
+      <w:rPr>
+        <w:b/>
+        <w:bCs/>
+        <w:color w:val="000000" w:themeColor="text1"/>
+      </w:rPr>
+      <w:tblPr/>
+      <w:tcPr>
+        <w:shd w:val="clear" w:color="auto" w:fill="F2EFF6" w:themeFill="accent4" w:themeFillTint="19"/>
+      </w:tcPr>
+    </w:tblStylePr>
+    <w:tblStylePr w:type="lastRow">
+      <w:rPr>
+        <w:b/>
+        <w:bCs/>
+        <w:color w:val="000000" w:themeColor="text1"/>
+      </w:rPr>
+      <w:tblPr/>
+      <w:tcPr>
+        <w:tcBorders>
+          <w:top w:val="single" w:sz="12" w:space="0" w:color="000000" w:themeColor="text1"/>
+          <w:left w:val="nil"/>
+          <w:bottom w:val="nil"/>
+          <w:right w:val="nil"/>
+          <w:insideH w:val="nil"/>
+          <w:insideV w:val="nil"/>
+        </w:tcBorders>
+        <w:shd w:val="clear" w:color="auto" w:fill="FFFFFF" w:themeFill="background1"/>
+      </w:tcPr>
+    </w:tblStylePr>
+    <w:tblStylePr w:type="firstCol">
+      <w:rPr>
+        <w:b/>
+        <w:bCs/>
+        <w:color w:val="000000" w:themeColor="text1"/>
+      </w:rPr>
+      <w:tblPr/>
+      <w:tcPr>
+        <w:tcBorders>
+          <w:top w:val="nil"/>
+          <w:left w:val="nil"/>
+          <w:bottom w:val="nil"/>
+          <w:right w:val="nil"/>
+          <w:insideH w:val="nil"/>
+          <w:insideV w:val="nil"/>
+        </w:tcBorders>
+        <w:shd w:val="clear" w:color="auto" w:fill="FFFFFF" w:themeFill="background1"/>
+      </w:tcPr>
+    </w:tblStylePr>
+    <w:tblStylePr w:type="lastCol">
+      <w:rPr>
+        <w:b w:val="0"/>
+        <w:bCs w:val="0"/>
+        <w:color w:val="000000" w:themeColor="text1"/>
+      </w:rPr>
+      <w:tblPr/>
+      <w:tcPr>
+        <w:tcBorders>
+          <w:top w:val="nil"/>
+          <w:left w:val="nil"/>
+          <w:bottom w:val="nil"/>
+          <w:right w:val="nil"/>
+          <w:insideH w:val="nil"/>
+          <w:insideV w:val="nil"/>
+        </w:tcBorders>
+        <w:shd w:val="clear" w:color="auto" w:fill="E5DFEC" w:themeFill="accent4" w:themeFillTint="33"/>
+      </w:tcPr>
+    </w:tblStylePr>
+    <w:tblStylePr w:type="band1Vert">
+      <w:tblPr/>
+      <w:tcPr>
+        <w:shd w:val="clear" w:color="auto" w:fill="BFB1D0" w:themeFill="accent4" w:themeFillTint="7F"/>
+      </w:tcPr>
+    </w:tblStylePr>
+    <w:tblStylePr w:type="band1Horz">
+      <w:tblPr/>
+      <w:tcPr>
+        <w:tcBorders>
+          <w:insideH w:val="single" w:sz="6" w:space="0" w:color="8064A2" w:themeColor="accent4"/>
+          <w:insideV w:val="single" w:sz="6" w:space="0" w:color="8064A2" w:themeColor="accent4"/>
+        </w:tcBorders>
+        <w:shd w:val="clear" w:color="auto" w:fill="BFB1D0" w:themeFill="accent4" w:themeFillTint="7F"/>
+      </w:tcPr>
+    </w:tblStylePr>
+    <w:tblStylePr w:type="nwCell">
+      <w:tblPr/>
+      <w:tcPr>
+        <w:shd w:val="clear" w:color="auto" w:fill="FFFFFF" w:themeFill="background1"/>
+      </w:tcPr>
+    </w:tblStylePr>
+  </w:style>
 </w:styles>
 </file>
 
@@ -1917,6 +1887,131 @@
         <w:right w:w="100" w:type="dxa"/>
       </w:tblCellMar>
     </w:tblPr>
+  </w:style>
+  <w:style w:type="table" w:styleId="MediumGrid2-Accent4">
+    <w:name w:val="Medium Grid 2 Accent 4"/>
+    <w:basedOn w:val="TableNormal"/>
+    <w:uiPriority w:val="68"/>
+    <w:rsid w:val="000E3B8E"/>
+    <w:pPr>
+      <w:spacing w:line="240" w:lineRule="auto"/>
+    </w:pPr>
+    <w:rPr>
+      <w:rFonts w:asciiTheme="majorHAnsi" w:eastAsiaTheme="majorEastAsia" w:hAnsiTheme="majorHAnsi" w:cstheme="majorBidi"/>
+      <w:color w:val="000000" w:themeColor="text1"/>
+    </w:rPr>
+    <w:tblPr>
+      <w:tblStyleRowBandSize w:val="1"/>
+      <w:tblStyleColBandSize w:val="1"/>
+      <w:tblInd w:w="0" w:type="dxa"/>
+      <w:tblBorders>
+        <w:top w:val="single" w:sz="8" w:space="0" w:color="8064A2" w:themeColor="accent4"/>
+        <w:left w:val="single" w:sz="8" w:space="0" w:color="8064A2" w:themeColor="accent4"/>
+        <w:bottom w:val="single" w:sz="8" w:space="0" w:color="8064A2" w:themeColor="accent4"/>
+        <w:right w:val="single" w:sz="8" w:space="0" w:color="8064A2" w:themeColor="accent4"/>
+        <w:insideH w:val="single" w:sz="8" w:space="0" w:color="8064A2" w:themeColor="accent4"/>
+        <w:insideV w:val="single" w:sz="8" w:space="0" w:color="8064A2" w:themeColor="accent4"/>
+      </w:tblBorders>
+      <w:tblCellMar>
+        <w:top w:w="0" w:type="dxa"/>
+        <w:left w:w="108" w:type="dxa"/>
+        <w:bottom w:w="0" w:type="dxa"/>
+        <w:right w:w="108" w:type="dxa"/>
+      </w:tblCellMar>
+    </w:tblPr>
+    <w:tcPr>
+      <w:shd w:val="clear" w:color="auto" w:fill="DFD8E8" w:themeFill="accent4" w:themeFillTint="3F"/>
+    </w:tcPr>
+    <w:tblStylePr w:type="firstRow">
+      <w:rPr>
+        <w:b/>
+        <w:bCs/>
+        <w:color w:val="000000" w:themeColor="text1"/>
+      </w:rPr>
+      <w:tblPr/>
+      <w:tcPr>
+        <w:shd w:val="clear" w:color="auto" w:fill="F2EFF6" w:themeFill="accent4" w:themeFillTint="19"/>
+      </w:tcPr>
+    </w:tblStylePr>
+    <w:tblStylePr w:type="lastRow">
+      <w:rPr>
+        <w:b/>
+        <w:bCs/>
+        <w:color w:val="000000" w:themeColor="text1"/>
+      </w:rPr>
+      <w:tblPr/>
+      <w:tcPr>
+        <w:tcBorders>
+          <w:top w:val="single" w:sz="12" w:space="0" w:color="000000" w:themeColor="text1"/>
+          <w:left w:val="nil"/>
+          <w:bottom w:val="nil"/>
+          <w:right w:val="nil"/>
+          <w:insideH w:val="nil"/>
+          <w:insideV w:val="nil"/>
+        </w:tcBorders>
+        <w:shd w:val="clear" w:color="auto" w:fill="FFFFFF" w:themeFill="background1"/>
+      </w:tcPr>
+    </w:tblStylePr>
+    <w:tblStylePr w:type="firstCol">
+      <w:rPr>
+        <w:b/>
+        <w:bCs/>
+        <w:color w:val="000000" w:themeColor="text1"/>
+      </w:rPr>
+      <w:tblPr/>
+      <w:tcPr>
+        <w:tcBorders>
+          <w:top w:val="nil"/>
+          <w:left w:val="nil"/>
+          <w:bottom w:val="nil"/>
+          <w:right w:val="nil"/>
+          <w:insideH w:val="nil"/>
+          <w:insideV w:val="nil"/>
+        </w:tcBorders>
+        <w:shd w:val="clear" w:color="auto" w:fill="FFFFFF" w:themeFill="background1"/>
+      </w:tcPr>
+    </w:tblStylePr>
+    <w:tblStylePr w:type="lastCol">
+      <w:rPr>
+        <w:b w:val="0"/>
+        <w:bCs w:val="0"/>
+        <w:color w:val="000000" w:themeColor="text1"/>
+      </w:rPr>
+      <w:tblPr/>
+      <w:tcPr>
+        <w:tcBorders>
+          <w:top w:val="nil"/>
+          <w:left w:val="nil"/>
+          <w:bottom w:val="nil"/>
+          <w:right w:val="nil"/>
+          <w:insideH w:val="nil"/>
+          <w:insideV w:val="nil"/>
+        </w:tcBorders>
+        <w:shd w:val="clear" w:color="auto" w:fill="E5DFEC" w:themeFill="accent4" w:themeFillTint="33"/>
+      </w:tcPr>
+    </w:tblStylePr>
+    <w:tblStylePr w:type="band1Vert">
+      <w:tblPr/>
+      <w:tcPr>
+        <w:shd w:val="clear" w:color="auto" w:fill="BFB1D0" w:themeFill="accent4" w:themeFillTint="7F"/>
+      </w:tcPr>
+    </w:tblStylePr>
+    <w:tblStylePr w:type="band1Horz">
+      <w:tblPr/>
+      <w:tcPr>
+        <w:tcBorders>
+          <w:insideH w:val="single" w:sz="6" w:space="0" w:color="8064A2" w:themeColor="accent4"/>
+          <w:insideV w:val="single" w:sz="6" w:space="0" w:color="8064A2" w:themeColor="accent4"/>
+        </w:tcBorders>
+        <w:shd w:val="clear" w:color="auto" w:fill="BFB1D0" w:themeFill="accent4" w:themeFillTint="7F"/>
+      </w:tcPr>
+    </w:tblStylePr>
+    <w:tblStylePr w:type="nwCell">
+      <w:tblPr/>
+      <w:tcPr>
+        <w:shd w:val="clear" w:color="auto" w:fill="FFFFFF" w:themeFill="background1"/>
+      </w:tcPr>
+    </w:tblStylePr>
   </w:style>
 </w:styles>
 </file>

</xml_diff>

<commit_message>
Added a fine-grained RequirementSet file with some new conflicts.
</commit_message>
<xml_diff>
--- a/Deliverable-2/InspectionDefectListsAndSummaryReport/Inspection Defect List-Apoorv Semwal.docx
+++ b/Deliverable-2/InspectionDefectListsAndSummaryReport/Inspection Defect List-Apoorv Semwal.docx
@@ -78,8 +78,6 @@
       <w:r>
         <w:t xml:space="preserve"> </w:t>
       </w:r>
-      <w:bookmarkStart w:id="0" w:name="_GoBack"/>
-      <w:bookmarkEnd w:id="0"/>
     </w:p>
     <w:p/>
     <w:p/>
@@ -550,10 +548,7 @@
               </w:pBdr>
             </w:pPr>
             <w:r>
-              <w:t>Needs and Features –</w:t>
-            </w:r>
-            <w:r>
-              <w:t xml:space="preserve"> </w:t>
+              <w:t xml:space="preserve">Needs and Features – </w:t>
             </w:r>
             <w:r>
               <w:t>User Mode of Operation</w:t>
@@ -743,6 +738,9 @@
             <w:r>
               <w:t xml:space="preserve"> System detects a fire emergency and User Sends command to close windows and doors</w:t>
             </w:r>
+            <w:r>
+              <w:t>.</w:t>
+            </w:r>
           </w:p>
         </w:tc>
         <w:tc>
@@ -782,6 +780,330 @@
             </w:pPr>
             <w:r>
               <w:t>Major</w:t>
+            </w:r>
+          </w:p>
+        </w:tc>
+        <w:tc>
+          <w:tcPr>
+            <w:tcW w:w="1170" w:type="dxa"/>
+          </w:tcPr>
+          <w:p>
+            <w:pPr>
+              <w:widowControl w:val="0"/>
+              <w:pBdr>
+                <w:top w:val="nil"/>
+                <w:left w:val="nil"/>
+                <w:bottom w:val="nil"/>
+                <w:right w:val="nil"/>
+                <w:between w:val="nil"/>
+              </w:pBdr>
+            </w:pPr>
+          </w:p>
+        </w:tc>
+        <w:tc>
+          <w:tcPr>
+            <w:tcW w:w="1170" w:type="dxa"/>
+          </w:tcPr>
+          <w:p>
+            <w:pPr>
+              <w:widowControl w:val="0"/>
+              <w:pBdr>
+                <w:top w:val="nil"/>
+                <w:left w:val="nil"/>
+                <w:bottom w:val="nil"/>
+                <w:right w:val="nil"/>
+                <w:between w:val="nil"/>
+              </w:pBdr>
+            </w:pPr>
+            <w:r>
+              <w:t>Open</w:t>
+            </w:r>
+          </w:p>
+        </w:tc>
+        <w:tc>
+          <w:tcPr>
+            <w:tcW w:w="1170" w:type="dxa"/>
+          </w:tcPr>
+          <w:p>
+            <w:pPr>
+              <w:widowControl w:val="0"/>
+              <w:pBdr>
+                <w:top w:val="nil"/>
+                <w:left w:val="nil"/>
+                <w:bottom w:val="nil"/>
+                <w:right w:val="nil"/>
+                <w:between w:val="nil"/>
+              </w:pBdr>
+            </w:pPr>
+          </w:p>
+        </w:tc>
+      </w:tr>
+      <w:tr>
+        <w:tc>
+          <w:tcPr>
+            <w:tcW w:w="570" w:type="dxa"/>
+          </w:tcPr>
+          <w:p>
+            <w:pPr>
+              <w:widowControl w:val="0"/>
+              <w:pBdr>
+                <w:top w:val="nil"/>
+                <w:left w:val="nil"/>
+                <w:bottom w:val="nil"/>
+                <w:right w:val="nil"/>
+                <w:between w:val="nil"/>
+              </w:pBdr>
+            </w:pPr>
+            <w:r>
+              <w:t>5</w:t>
+            </w:r>
+          </w:p>
+        </w:tc>
+        <w:tc>
+          <w:tcPr>
+            <w:tcW w:w="2280" w:type="dxa"/>
+          </w:tcPr>
+          <w:p>
+            <w:pPr>
+              <w:widowControl w:val="0"/>
+              <w:pBdr>
+                <w:top w:val="nil"/>
+                <w:left w:val="nil"/>
+                <w:bottom w:val="nil"/>
+                <w:right w:val="nil"/>
+                <w:between w:val="nil"/>
+              </w:pBdr>
+            </w:pPr>
+            <w:r>
+              <w:t>Security Measures</w:t>
+            </w:r>
+            <w:r>
+              <w:t xml:space="preserve"> - </w:t>
+            </w:r>
+            <w:r>
+              <w:rPr>
+                <w:szCs w:val="20"/>
+              </w:rPr>
+              <w:t>System should automatically lock</w:t>
+            </w:r>
+            <w:r>
+              <w:rPr>
+                <w:szCs w:val="20"/>
+              </w:rPr>
+              <w:t>s</w:t>
+            </w:r>
+            <w:r>
+              <w:rPr>
+                <w:szCs w:val="20"/>
+              </w:rPr>
+              <w:t xml:space="preserve"> all point</w:t>
+            </w:r>
+            <w:r>
+              <w:rPr>
+                <w:szCs w:val="20"/>
+              </w:rPr>
+              <w:t xml:space="preserve"> of entries when an intrusion happens and user trying to unlock a point of entry at the same time.</w:t>
+            </w:r>
+          </w:p>
+        </w:tc>
+        <w:tc>
+          <w:tcPr>
+            <w:tcW w:w="1830" w:type="dxa"/>
+          </w:tcPr>
+          <w:p>
+            <w:pPr>
+              <w:widowControl w:val="0"/>
+              <w:pBdr>
+                <w:top w:val="nil"/>
+                <w:left w:val="nil"/>
+                <w:bottom w:val="nil"/>
+                <w:right w:val="nil"/>
+                <w:between w:val="nil"/>
+              </w:pBdr>
+            </w:pPr>
+            <w:r>
+              <w:t>Strong Conflict</w:t>
+            </w:r>
+          </w:p>
+        </w:tc>
+        <w:tc>
+          <w:tcPr>
+            <w:tcW w:w="1170" w:type="dxa"/>
+          </w:tcPr>
+          <w:p>
+            <w:pPr>
+              <w:widowControl w:val="0"/>
+              <w:pBdr>
+                <w:top w:val="nil"/>
+                <w:left w:val="nil"/>
+                <w:bottom w:val="nil"/>
+                <w:right w:val="nil"/>
+                <w:between w:val="nil"/>
+              </w:pBdr>
+            </w:pPr>
+            <w:r>
+              <w:t>Major</w:t>
+            </w:r>
+          </w:p>
+        </w:tc>
+        <w:tc>
+          <w:tcPr>
+            <w:tcW w:w="1170" w:type="dxa"/>
+          </w:tcPr>
+          <w:p>
+            <w:pPr>
+              <w:widowControl w:val="0"/>
+              <w:pBdr>
+                <w:top w:val="nil"/>
+                <w:left w:val="nil"/>
+                <w:bottom w:val="nil"/>
+                <w:right w:val="nil"/>
+                <w:between w:val="nil"/>
+              </w:pBdr>
+            </w:pPr>
+          </w:p>
+        </w:tc>
+        <w:tc>
+          <w:tcPr>
+            <w:tcW w:w="1170" w:type="dxa"/>
+          </w:tcPr>
+          <w:p>
+            <w:pPr>
+              <w:widowControl w:val="0"/>
+              <w:pBdr>
+                <w:top w:val="nil"/>
+                <w:left w:val="nil"/>
+                <w:bottom w:val="nil"/>
+                <w:right w:val="nil"/>
+                <w:between w:val="nil"/>
+              </w:pBdr>
+            </w:pPr>
+            <w:r>
+              <w:t>Open</w:t>
+            </w:r>
+          </w:p>
+        </w:tc>
+        <w:tc>
+          <w:tcPr>
+            <w:tcW w:w="1170" w:type="dxa"/>
+          </w:tcPr>
+          <w:p>
+            <w:pPr>
+              <w:widowControl w:val="0"/>
+              <w:pBdr>
+                <w:top w:val="nil"/>
+                <w:left w:val="nil"/>
+                <w:bottom w:val="nil"/>
+                <w:right w:val="nil"/>
+                <w:between w:val="nil"/>
+              </w:pBdr>
+            </w:pPr>
+          </w:p>
+        </w:tc>
+      </w:tr>
+      <w:tr>
+        <w:tc>
+          <w:tcPr>
+            <w:tcW w:w="570" w:type="dxa"/>
+          </w:tcPr>
+          <w:p>
+            <w:pPr>
+              <w:widowControl w:val="0"/>
+              <w:pBdr>
+                <w:top w:val="nil"/>
+                <w:left w:val="nil"/>
+                <w:bottom w:val="nil"/>
+                <w:right w:val="nil"/>
+                <w:between w:val="nil"/>
+              </w:pBdr>
+            </w:pPr>
+            <w:r>
+              <w:lastRenderedPageBreak/>
+              <w:t>6</w:t>
+            </w:r>
+          </w:p>
+        </w:tc>
+        <w:tc>
+          <w:tcPr>
+            <w:tcW w:w="2280" w:type="dxa"/>
+          </w:tcPr>
+          <w:p>
+            <w:pPr>
+              <w:widowControl w:val="0"/>
+              <w:pBdr>
+                <w:top w:val="nil"/>
+                <w:left w:val="nil"/>
+                <w:bottom w:val="nil"/>
+                <w:right w:val="nil"/>
+                <w:between w:val="nil"/>
+              </w:pBdr>
+            </w:pPr>
+            <w:r>
+              <w:t>Energy Management</w:t>
+            </w:r>
+            <w:r>
+              <w:t xml:space="preserve"> -</w:t>
+            </w:r>
+            <w:r>
+              <w:t xml:space="preserve"> </w:t>
+            </w:r>
+            <w:r>
+              <w:t xml:space="preserve">System </w:t>
+            </w:r>
+            <w:r>
+              <w:t xml:space="preserve">detects it is raining and did </w:t>
+            </w:r>
+            <w:r>
+              <w:t xml:space="preserve">not start daily </w:t>
+            </w:r>
+            <w:r>
+              <w:t>evening garden water sprinklers but Users try to send commands to open Garden Water Sprinklers</w:t>
+            </w:r>
+            <w:r>
+              <w:rPr>
+                <w:szCs w:val="20"/>
+              </w:rPr>
+              <w:t>.</w:t>
+            </w:r>
+          </w:p>
+        </w:tc>
+        <w:tc>
+          <w:tcPr>
+            <w:tcW w:w="1830" w:type="dxa"/>
+          </w:tcPr>
+          <w:p>
+            <w:pPr>
+              <w:widowControl w:val="0"/>
+              <w:pBdr>
+                <w:top w:val="nil"/>
+                <w:left w:val="nil"/>
+                <w:bottom w:val="nil"/>
+                <w:right w:val="nil"/>
+                <w:between w:val="nil"/>
+              </w:pBdr>
+            </w:pPr>
+            <w:r>
+              <w:t>Strong Conflict</w:t>
+            </w:r>
+          </w:p>
+        </w:tc>
+        <w:tc>
+          <w:tcPr>
+            <w:tcW w:w="1170" w:type="dxa"/>
+          </w:tcPr>
+          <w:p>
+            <w:pPr>
+              <w:widowControl w:val="0"/>
+              <w:pBdr>
+                <w:top w:val="nil"/>
+                <w:left w:val="nil"/>
+                <w:bottom w:val="nil"/>
+                <w:right w:val="nil"/>
+                <w:between w:val="nil"/>
+              </w:pBdr>
+            </w:pPr>
+            <w:r>
+              <w:t>Minor</w:t>
             </w:r>
           </w:p>
         </w:tc>
@@ -841,8 +1163,10 @@
         </w:tc>
       </w:tr>
     </w:tbl>
-    <w:p/>
-    <w:p/>
+    <w:p>
+      <w:bookmarkStart w:id="0" w:name="_GoBack"/>
+      <w:bookmarkEnd w:id="0"/>
+    </w:p>
     <w:p>
       <w:pPr>
         <w:numPr>
@@ -895,7 +1219,6 @@
         </w:numPr>
       </w:pPr>
       <w:r>
-        <w:lastRenderedPageBreak/>
         <w:t xml:space="preserve">Defect type values: </w:t>
       </w:r>
       <w:r>

</xml_diff>